<commit_message>
Updated Sections 1 Entirely
</commit_message>
<xml_diff>
--- a/Section 1.docx
+++ b/Section 1.docx
@@ -1,6 +1,6 @@
 
 <file path=word/document.xml><?xml version="1.0" encoding="utf-8"?>
-<w:document xmlns:wpc="http://schemas.microsoft.com/office/word/2010/wordprocessingCanvas" xmlns:cx="http://schemas.microsoft.com/office/drawing/2014/chartex" xmlns:cx1="http://schemas.microsoft.com/office/drawing/2015/9/8/chartex" xmlns:cx2="http://schemas.microsoft.com/office/drawing/2015/10/21/chartex" xmlns:cx3="http://schemas.microsoft.com/office/drawing/2016/5/9/chartex" xmlns:cx4="http://schemas.microsoft.com/office/drawing/2016/5/10/chartex" xmlns:cx5="http://schemas.microsoft.com/office/drawing/2016/5/11/chartex" xmlns:cx6="http://schemas.microsoft.com/office/drawing/2016/5/12/chartex" xmlns:cx7="http://schemas.microsoft.com/office/drawing/2016/5/13/chartex" xmlns:cx8="http://schemas.microsoft.com/office/drawing/2016/5/14/chartex" xmlns:mc="http://schemas.openxmlformats.org/markup-compatibility/2006" xmlns:aink="http://schemas.microsoft.com/office/drawing/2016/ink" xmlns:am3d="http://schemas.microsoft.com/office/drawing/2017/model3d" xmlns:o="urn:schemas-microsoft-com:office:office" xmlns:r="http://schemas.openxmlformats.org/officeDocument/2006/relationships" xmlns:m="http://schemas.openxmlformats.org/officeDocument/2006/math" xmlns:v="urn:schemas-microsoft-com:vml" xmlns:wp14="http://schemas.microsoft.com/office/word/2010/wordprocessingDrawing" xmlns:wp="http://schemas.openxmlformats.org/drawingml/2006/wordprocessingDrawing" xmlns:w10="urn:schemas-microsoft-com:office:word" xmlns:w="http://schemas.openxmlformats.org/wordprocessingml/2006/main" xmlns:w14="http://schemas.microsoft.com/office/word/2010/wordml" xmlns:w15="http://schemas.microsoft.com/office/word/2012/wordml" xmlns:w16cex="http://schemas.microsoft.com/office/word/2018/wordml/cex" xmlns:w16cid="http://schemas.microsoft.com/office/word/2016/wordml/cid" xmlns:w16="http://schemas.microsoft.com/office/word/2018/wordml" xmlns:w16se="http://schemas.microsoft.com/office/word/2015/wordml/symex" xmlns:wpg="http://schemas.microsoft.com/office/word/2010/wordprocessingGroup" xmlns:wpi="http://schemas.microsoft.com/office/word/2010/wordprocessingInk" xmlns:wne="http://schemas.microsoft.com/office/word/2006/wordml" xmlns:wps="http://schemas.microsoft.com/office/word/2010/wordprocessingShape" mc:Ignorable="w14 w15 w16se w16cid w16 w16cex wp14">
+<w:document xmlns:wpc="http://schemas.microsoft.com/office/word/2010/wordprocessingCanvas" xmlns:cx="http://schemas.microsoft.com/office/drawing/2014/chartex" xmlns:cx1="http://schemas.microsoft.com/office/drawing/2015/9/8/chartex" xmlns:cx2="http://schemas.microsoft.com/office/drawing/2015/10/21/chartex" xmlns:cx3="http://schemas.microsoft.com/office/drawing/2016/5/9/chartex" xmlns:cx4="http://schemas.microsoft.com/office/drawing/2016/5/10/chartex" xmlns:cx5="http://schemas.microsoft.com/office/drawing/2016/5/11/chartex" xmlns:cx6="http://schemas.microsoft.com/office/drawing/2016/5/12/chartex" xmlns:cx7="http://schemas.microsoft.com/office/drawing/2016/5/13/chartex" xmlns:cx8="http://schemas.microsoft.com/office/drawing/2016/5/14/chartex" xmlns:mc="http://schemas.openxmlformats.org/markup-compatibility/2006" xmlns:aink="http://schemas.microsoft.com/office/drawing/2016/ink" xmlns:am3d="http://schemas.microsoft.com/office/drawing/2017/model3d" xmlns:o="urn:schemas-microsoft-com:office:office" xmlns:oel="http://schemas.microsoft.com/office/2019/extlst" xmlns:r="http://schemas.openxmlformats.org/officeDocument/2006/relationships" xmlns:m="http://schemas.openxmlformats.org/officeDocument/2006/math" xmlns:v="urn:schemas-microsoft-com:vml" xmlns:wp14="http://schemas.microsoft.com/office/word/2010/wordprocessingDrawing" xmlns:wp="http://schemas.openxmlformats.org/drawingml/2006/wordprocessingDrawing" xmlns:w10="urn:schemas-microsoft-com:office:word" xmlns:w="http://schemas.openxmlformats.org/wordprocessingml/2006/main" xmlns:w14="http://schemas.microsoft.com/office/word/2010/wordml" xmlns:w15="http://schemas.microsoft.com/office/word/2012/wordml" xmlns:w16cex="http://schemas.microsoft.com/office/word/2018/wordml/cex" xmlns:w16cid="http://schemas.microsoft.com/office/word/2016/wordml/cid" xmlns:w16="http://schemas.microsoft.com/office/word/2018/wordml" xmlns:w16du="http://schemas.microsoft.com/office/word/2023/wordml/word16du" xmlns:w16sdtdh="http://schemas.microsoft.com/office/word/2020/wordml/sdtdatahash" xmlns:w16se="http://schemas.microsoft.com/office/word/2015/wordml/symex" xmlns:wpg="http://schemas.microsoft.com/office/word/2010/wordprocessingGroup" xmlns:wpi="http://schemas.microsoft.com/office/word/2010/wordprocessingInk" xmlns:wne="http://schemas.microsoft.com/office/word/2006/wordml" xmlns:wps="http://schemas.microsoft.com/office/word/2010/wordprocessingShape" mc:Ignorable="w14 w15 w16se w16cid w16 w16cex w16sdtdh wp14">
   <w:body>
     <w:p>
       <w:pPr>
@@ -30,81 +30,6 @@
       <w:r>
         <w:br/>
       </w:r>
-      <w:r>
-        <w:rPr>
-          <w:color w:val="000000"/>
-          <w:highlight w:val="yellow"/>
-        </w:rPr>
-        <w:t xml:space="preserve">State the members of the test team, their roles and responsibilities, and the estimated effort required of each team member, and for the </w:t>
-      </w:r>
-      <w:proofErr w:type="gramStart"/>
-      <w:r>
-        <w:rPr>
-          <w:color w:val="000000"/>
-          <w:highlight w:val="yellow"/>
-        </w:rPr>
-        <w:t>team as a whole</w:t>
-      </w:r>
-      <w:proofErr w:type="gramEnd"/>
-      <w:r>
-        <w:rPr>
-          <w:color w:val="000000"/>
-          <w:highlight w:val="yellow"/>
-        </w:rPr>
-        <w:t>.</w:t>
-      </w:r>
-    </w:p>
-    <w:p>
-      <w:pPr>
-        <w:pBdr>
-          <w:top w:val="nil"/>
-          <w:left w:val="nil"/>
-          <w:bottom w:val="nil"/>
-          <w:right w:val="nil"/>
-          <w:between w:val="nil"/>
-        </w:pBdr>
-      </w:pPr>
-    </w:p>
-    <w:p>
-      <w:pPr>
-        <w:pBdr>
-          <w:top w:val="nil"/>
-          <w:left w:val="nil"/>
-          <w:bottom w:val="nil"/>
-          <w:right w:val="nil"/>
-          <w:between w:val="nil"/>
-        </w:pBdr>
-      </w:pPr>
-      <w:r>
-        <w:rPr>
-          <w:color w:val="000000"/>
-          <w:highlight w:val="yellow"/>
-        </w:rPr>
-        <w:t xml:space="preserve">This needs to have a </w:t>
-      </w:r>
-      <w:r>
-        <w:rPr>
-          <w:b/>
-          <w:i/>
-          <w:color w:val="000000"/>
-          <w:highlight w:val="yellow"/>
-          <w:u w:val="single"/>
-        </w:rPr>
-        <w:t xml:space="preserve">good level of detail </w:t>
-      </w:r>
-      <w:r>
-        <w:rPr>
-          <w:color w:val="000000"/>
-          <w:highlight w:val="yellow"/>
-        </w:rPr>
-        <w:t>to show the testing process has been thought through and the effort properly planned and allocated to team members.</w:t>
-      </w:r>
-      <w:r>
-        <w:br/>
-      </w:r>
-      <w:r>
-        <w:br/>
-      </w:r>
     </w:p>
     <w:tbl>
       <w:tblPr>
@@ -208,6 +133,9 @@
                 <w:between w:val="nil"/>
               </w:pBdr>
             </w:pPr>
+            <w:r>
+              <w:t xml:space="preserve">Arron Beckley </w:t>
+            </w:r>
           </w:p>
         </w:tc>
         <w:tc>
@@ -231,6 +159,180 @@
                 <w:between w:val="nil"/>
               </w:pBdr>
             </w:pPr>
+            <w:r>
+              <w:t>The resident</w:t>
+            </w:r>
+            <w:r>
+              <w:t xml:space="preserve"> smart man </w:t>
+            </w:r>
+          </w:p>
+        </w:tc>
+      </w:tr>
+      <w:tr>
+        <w:tc>
+          <w:tcPr>
+            <w:tcW w:w="3016" w:type="dxa"/>
+            <w:tcBorders>
+              <w:top w:val="single" w:sz="6" w:space="0" w:color="000000"/>
+              <w:left w:val="single" w:sz="6" w:space="0" w:color="000000"/>
+              <w:bottom w:val="single" w:sz="6" w:space="0" w:color="000000"/>
+              <w:right w:val="single" w:sz="6" w:space="0" w:color="000000"/>
+            </w:tcBorders>
+            <w:vAlign w:val="center"/>
+          </w:tcPr>
+          <w:p>
+            <w:pPr>
+              <w:pBdr>
+                <w:top w:val="nil"/>
+                <w:left w:val="nil"/>
+                <w:bottom w:val="nil"/>
+                <w:right w:val="nil"/>
+                <w:between w:val="nil"/>
+              </w:pBdr>
+            </w:pPr>
+            <w:r>
+              <w:t>Aidan Jones</w:t>
+            </w:r>
+          </w:p>
+        </w:tc>
+        <w:tc>
+          <w:tcPr>
+            <w:tcW w:w="6464" w:type="dxa"/>
+            <w:tcBorders>
+              <w:top w:val="single" w:sz="6" w:space="0" w:color="000000"/>
+              <w:left w:val="single" w:sz="6" w:space="0" w:color="000000"/>
+              <w:bottom w:val="single" w:sz="6" w:space="0" w:color="000000"/>
+              <w:right w:val="single" w:sz="6" w:space="0" w:color="000000"/>
+            </w:tcBorders>
+            <w:vAlign w:val="center"/>
+          </w:tcPr>
+          <w:p>
+            <w:pPr>
+              <w:pBdr>
+                <w:top w:val="nil"/>
+                <w:left w:val="nil"/>
+                <w:bottom w:val="nil"/>
+                <w:right w:val="nil"/>
+                <w:between w:val="nil"/>
+              </w:pBdr>
+            </w:pPr>
+            <w:r>
+              <w:t>The leader</w:t>
+            </w:r>
+          </w:p>
+        </w:tc>
+      </w:tr>
+      <w:tr>
+        <w:tc>
+          <w:tcPr>
+            <w:tcW w:w="3016" w:type="dxa"/>
+            <w:tcBorders>
+              <w:top w:val="single" w:sz="6" w:space="0" w:color="000000"/>
+              <w:left w:val="single" w:sz="6" w:space="0" w:color="000000"/>
+              <w:bottom w:val="single" w:sz="6" w:space="0" w:color="000000"/>
+              <w:right w:val="single" w:sz="6" w:space="0" w:color="000000"/>
+            </w:tcBorders>
+            <w:vAlign w:val="center"/>
+          </w:tcPr>
+          <w:p>
+            <w:pPr>
+              <w:pBdr>
+                <w:top w:val="nil"/>
+                <w:left w:val="nil"/>
+                <w:bottom w:val="nil"/>
+                <w:right w:val="nil"/>
+                <w:between w:val="nil"/>
+              </w:pBdr>
+            </w:pPr>
+            <w:r>
+              <w:t xml:space="preserve">Rebecca </w:t>
+            </w:r>
+            <w:r>
+              <w:t>Boerner</w:t>
+            </w:r>
+          </w:p>
+        </w:tc>
+        <w:tc>
+          <w:tcPr>
+            <w:tcW w:w="6464" w:type="dxa"/>
+            <w:tcBorders>
+              <w:top w:val="single" w:sz="6" w:space="0" w:color="000000"/>
+              <w:left w:val="single" w:sz="6" w:space="0" w:color="000000"/>
+              <w:bottom w:val="single" w:sz="6" w:space="0" w:color="000000"/>
+              <w:right w:val="single" w:sz="6" w:space="0" w:color="000000"/>
+            </w:tcBorders>
+            <w:vAlign w:val="center"/>
+          </w:tcPr>
+          <w:p>
+            <w:pPr>
+              <w:pBdr>
+                <w:top w:val="nil"/>
+                <w:left w:val="nil"/>
+                <w:bottom w:val="nil"/>
+                <w:right w:val="nil"/>
+                <w:between w:val="nil"/>
+              </w:pBdr>
+            </w:pPr>
+            <w:r>
+              <w:t>The comedic relief</w:t>
+            </w:r>
+          </w:p>
+        </w:tc>
+      </w:tr>
+      <w:tr>
+        <w:tc>
+          <w:tcPr>
+            <w:tcW w:w="3016" w:type="dxa"/>
+            <w:tcBorders>
+              <w:top w:val="single" w:sz="6" w:space="0" w:color="000000"/>
+              <w:left w:val="single" w:sz="6" w:space="0" w:color="000000"/>
+              <w:bottom w:val="single" w:sz="6" w:space="0" w:color="000000"/>
+              <w:right w:val="single" w:sz="6" w:space="0" w:color="000000"/>
+            </w:tcBorders>
+            <w:vAlign w:val="center"/>
+          </w:tcPr>
+          <w:p>
+            <w:pPr>
+              <w:pBdr>
+                <w:top w:val="nil"/>
+                <w:left w:val="nil"/>
+                <w:bottom w:val="nil"/>
+                <w:right w:val="nil"/>
+                <w:between w:val="nil"/>
+              </w:pBdr>
+            </w:pPr>
+            <w:r>
+              <w:t>Skye Smith</w:t>
+            </w:r>
+          </w:p>
+        </w:tc>
+        <w:tc>
+          <w:tcPr>
+            <w:tcW w:w="6464" w:type="dxa"/>
+            <w:tcBorders>
+              <w:top w:val="single" w:sz="6" w:space="0" w:color="000000"/>
+              <w:left w:val="single" w:sz="6" w:space="0" w:color="000000"/>
+              <w:bottom w:val="single" w:sz="6" w:space="0" w:color="000000"/>
+              <w:right w:val="single" w:sz="6" w:space="0" w:color="000000"/>
+            </w:tcBorders>
+            <w:vAlign w:val="center"/>
+          </w:tcPr>
+          <w:p>
+            <w:pPr>
+              <w:pBdr>
+                <w:top w:val="nil"/>
+                <w:left w:val="nil"/>
+                <w:bottom w:val="nil"/>
+                <w:right w:val="nil"/>
+                <w:between w:val="nil"/>
+              </w:pBdr>
+            </w:pPr>
+            <w:r>
+              <w:t xml:space="preserve">The </w:t>
+            </w:r>
+            <w:r>
+              <w:t xml:space="preserve">techy-fix it </w:t>
+            </w:r>
           </w:p>
         </w:tc>
       </w:tr>
@@ -274,38 +376,6 @@
         </w:rPr>
         <w:br/>
       </w:r>
-      <w:r>
-        <w:br/>
-      </w:r>
-      <w:r>
-        <w:rPr>
-          <w:b/>
-          <w:i/>
-          <w:highlight w:val="yellow"/>
-          <w:u w:val="single"/>
-        </w:rPr>
-        <w:t>If no code has been written</w:t>
-      </w:r>
-      <w:r>
-        <w:rPr>
-          <w:highlight w:val="yellow"/>
-        </w:rPr>
-        <w:t xml:space="preserve"> – this section can be labelled N/A</w:t>
-      </w:r>
-      <w:r>
-        <w:t>.</w:t>
-      </w:r>
-    </w:p>
-    <w:p>
-      <w:pPr>
-        <w:pBdr>
-          <w:top w:val="nil"/>
-          <w:left w:val="nil"/>
-          <w:bottom w:val="nil"/>
-          <w:right w:val="nil"/>
-          <w:between w:val="nil"/>
-        </w:pBdr>
-      </w:pPr>
     </w:p>
     <w:p>
       <w:pPr>
@@ -318,134 +388,7 @@
         </w:pBdr>
       </w:pPr>
       <w:r>
-        <w:rPr>
-          <w:b/>
-          <w:i/>
-          <w:color w:val="000000"/>
-          <w:highlight w:val="yellow"/>
-          <w:u w:val="single"/>
-        </w:rPr>
-        <w:t xml:space="preserve">If a Working Application was developed </w:t>
-      </w:r>
-      <w:r>
-        <w:rPr>
-          <w:color w:val="000000"/>
-          <w:highlight w:val="yellow"/>
-        </w:rPr>
-        <w:t>--</w:t>
-      </w:r>
-      <w:r>
-        <w:rPr>
-          <w:rFonts w:ascii="Arimo" w:eastAsia="Arimo" w:hAnsi="Arimo" w:cs="Arimo"/>
-          <w:b/>
-          <w:i/>
-          <w:color w:val="000000"/>
-          <w:highlight w:val="yellow"/>
-        </w:rPr>
-        <w:t xml:space="preserve"> </w:t>
-      </w:r>
-      <w:r>
-        <w:rPr>
-          <w:color w:val="000000"/>
-          <w:highlight w:val="yellow"/>
-        </w:rPr>
-        <w:t>State the testing and debugging schedule, including planned releases from the programmers to the testers for updated versions of the system, delivery deadlines, and milestones.</w:t>
-      </w:r>
-    </w:p>
-    <w:p>
-      <w:pPr>
-        <w:pBdr>
-          <w:top w:val="nil"/>
-          <w:left w:val="nil"/>
-          <w:bottom w:val="nil"/>
-          <w:right w:val="nil"/>
-          <w:between w:val="nil"/>
-        </w:pBdr>
-      </w:pPr>
-    </w:p>
-    <w:p>
-      <w:pPr>
-        <w:pBdr>
-          <w:top w:val="nil"/>
-          <w:left w:val="nil"/>
-          <w:bottom w:val="nil"/>
-          <w:right w:val="nil"/>
-          <w:between w:val="nil"/>
-        </w:pBdr>
-      </w:pPr>
-      <w:r>
-        <w:rPr>
-          <w:color w:val="000000"/>
-          <w:highlight w:val="yellow"/>
-        </w:rPr>
-        <w:t xml:space="preserve">This needs to include </w:t>
-      </w:r>
-      <w:r>
-        <w:rPr>
-          <w:b/>
-          <w:i/>
-          <w:color w:val="000000"/>
-          <w:highlight w:val="yellow"/>
-          <w:u w:val="single"/>
-        </w:rPr>
-        <w:t xml:space="preserve">team scheduling </w:t>
-      </w:r>
-      <w:r>
-        <w:rPr>
-          <w:color w:val="000000"/>
-          <w:highlight w:val="yellow"/>
-        </w:rPr>
-        <w:t>as well as the overall project deadlines.</w:t>
-      </w:r>
-    </w:p>
-    <w:p>
-      <w:pPr>
-        <w:pBdr>
-          <w:top w:val="nil"/>
-          <w:left w:val="nil"/>
-          <w:bottom w:val="nil"/>
-          <w:right w:val="nil"/>
-          <w:between w:val="nil"/>
-        </w:pBdr>
-      </w:pPr>
-    </w:p>
-    <w:p>
-      <w:pPr>
-        <w:pBdr>
-          <w:top w:val="nil"/>
-          <w:left w:val="nil"/>
-          <w:bottom w:val="nil"/>
-          <w:right w:val="nil"/>
-          <w:between w:val="nil"/>
-        </w:pBdr>
-      </w:pPr>
-      <w:bookmarkStart w:id="0" w:name="_30j0zll" w:colFirst="0" w:colLast="0"/>
-      <w:bookmarkEnd w:id="0"/>
-      <w:r>
-        <w:rPr>
-          <w:color w:val="000000"/>
-          <w:highlight w:val="yellow"/>
-        </w:rPr>
-        <w:t xml:space="preserve">Display the Schedule in a </w:t>
-      </w:r>
-      <w:r>
-        <w:rPr>
-          <w:b/>
-          <w:i/>
-          <w:color w:val="000000"/>
-          <w:highlight w:val="yellow"/>
-        </w:rPr>
-        <w:t>Gantt chart and embed in the document here.  Also submit a separate file used to create the Gantt chart with your STS submission</w:t>
-      </w:r>
-      <w:r>
-        <w:rPr>
-          <w:color w:val="000000"/>
-          <w:highlight w:val="yellow"/>
-        </w:rPr>
-        <w:t>.</w:t>
-      </w:r>
-      <w:r>
-        <w:br/>
+        <w:t>N/A</w:t>
       </w:r>
       <w:r>
         <w:br/>
@@ -461,28 +404,8 @@
           <w:between w:val="nil"/>
         </w:pBdr>
       </w:pPr>
-      <w:bookmarkStart w:id="1" w:name="_1fob9te" w:colFirst="0" w:colLast="0"/>
-      <w:bookmarkEnd w:id="1"/>
-      <w:r>
-        <w:br w:type="page"/>
-      </w:r>
-    </w:p>
-    <w:p>
-      <w:pPr>
-        <w:pBdr>
-          <w:top w:val="nil"/>
-          <w:left w:val="nil"/>
-          <w:bottom w:val="nil"/>
-          <w:right w:val="nil"/>
-          <w:between w:val="nil"/>
-        </w:pBdr>
-        <w:rPr>
-          <w:color w:val="000000"/>
-          <w:highlight w:val="yellow"/>
-        </w:rPr>
-      </w:pPr>
-      <w:bookmarkStart w:id="2" w:name="_387333n7k933" w:colFirst="0" w:colLast="0"/>
-      <w:bookmarkEnd w:id="2"/>
+      <w:bookmarkStart w:id="0" w:name="_387333n7k933" w:colFirst="0" w:colLast="0"/>
+      <w:bookmarkEnd w:id="0"/>
       <w:r>
         <w:rPr>
           <w:b/>
@@ -490,7 +413,6 @@
           <w:sz w:val="28"/>
           <w:szCs w:val="28"/>
         </w:rPr>
-        <w:lastRenderedPageBreak/>
         <w:t xml:space="preserve">1.3. Test Cases </w:t>
       </w:r>
       <w:r>
@@ -501,169 +423,6 @@
           <w:szCs w:val="28"/>
         </w:rPr>
         <w:br/>
-      </w:r>
-      <w:r>
-        <w:br/>
-      </w:r>
-      <w:r>
-        <w:rPr>
-          <w:color w:val="000000"/>
-          <w:highlight w:val="yellow"/>
-        </w:rPr>
-        <w:t xml:space="preserve">List all test cases used in the testing effort. </w:t>
-      </w:r>
-    </w:p>
-    <w:p>
-      <w:pPr>
-        <w:pBdr>
-          <w:top w:val="nil"/>
-          <w:left w:val="nil"/>
-          <w:bottom w:val="nil"/>
-          <w:right w:val="nil"/>
-          <w:between w:val="nil"/>
-        </w:pBdr>
-        <w:rPr>
-          <w:highlight w:val="yellow"/>
-        </w:rPr>
-      </w:pPr>
-      <w:bookmarkStart w:id="3" w:name="_w3cy21q68uw6" w:colFirst="0" w:colLast="0"/>
-      <w:bookmarkEnd w:id="3"/>
-    </w:p>
-    <w:p>
-      <w:pPr>
-        <w:pBdr>
-          <w:top w:val="nil"/>
-          <w:left w:val="nil"/>
-          <w:bottom w:val="nil"/>
-          <w:right w:val="nil"/>
-          <w:between w:val="nil"/>
-        </w:pBdr>
-        <w:rPr>
-          <w:highlight w:val="yellow"/>
-        </w:rPr>
-      </w:pPr>
-      <w:bookmarkStart w:id="4" w:name="_urcyv51hico7" w:colFirst="0" w:colLast="0"/>
-      <w:bookmarkEnd w:id="4"/>
-      <w:r>
-        <w:rPr>
-          <w:highlight w:val="yellow"/>
-        </w:rPr>
-        <w:t xml:space="preserve">This would include </w:t>
-      </w:r>
-      <w:r>
-        <w:rPr>
-          <w:b/>
-          <w:i/>
-          <w:highlight w:val="yellow"/>
-          <w:u w:val="single"/>
-        </w:rPr>
-        <w:t>all the requirements</w:t>
-      </w:r>
-      <w:r>
-        <w:rPr>
-          <w:highlight w:val="yellow"/>
-        </w:rPr>
-        <w:t xml:space="preserve"> found in the Updated Requirements Traceability Matrix.</w:t>
-      </w:r>
-    </w:p>
-    <w:p>
-      <w:pPr>
-        <w:pBdr>
-          <w:top w:val="nil"/>
-          <w:left w:val="nil"/>
-          <w:bottom w:val="nil"/>
-          <w:right w:val="nil"/>
-          <w:between w:val="nil"/>
-        </w:pBdr>
-        <w:rPr>
-          <w:highlight w:val="yellow"/>
-        </w:rPr>
-      </w:pPr>
-      <w:bookmarkStart w:id="5" w:name="_g4dthqqligiq" w:colFirst="0" w:colLast="0"/>
-      <w:bookmarkEnd w:id="5"/>
-    </w:p>
-    <w:p>
-      <w:pPr>
-        <w:pBdr>
-          <w:top w:val="nil"/>
-          <w:left w:val="nil"/>
-          <w:bottom w:val="nil"/>
-          <w:right w:val="nil"/>
-          <w:between w:val="nil"/>
-        </w:pBdr>
-      </w:pPr>
-      <w:bookmarkStart w:id="6" w:name="_3znysh7" w:colFirst="0" w:colLast="0"/>
-      <w:bookmarkEnd w:id="6"/>
-      <w:r>
-        <w:rPr>
-          <w:color w:val="000000"/>
-          <w:highlight w:val="yellow"/>
-        </w:rPr>
-        <w:t xml:space="preserve">Typically, </w:t>
-      </w:r>
-      <w:r>
-        <w:rPr>
-          <w:b/>
-          <w:color w:val="000000"/>
-          <w:highlight w:val="yellow"/>
-        </w:rPr>
-        <w:t xml:space="preserve">each requirement </w:t>
-      </w:r>
-      <w:r>
-        <w:rPr>
-          <w:color w:val="000000"/>
-          <w:highlight w:val="yellow"/>
-        </w:rPr>
-        <w:t xml:space="preserve">should have its own test case, however multiple requirements can be put in the same test </w:t>
-      </w:r>
-      <w:proofErr w:type="gramStart"/>
-      <w:r>
-        <w:rPr>
-          <w:color w:val="000000"/>
-          <w:highlight w:val="yellow"/>
-        </w:rPr>
-        <w:t>case</w:t>
-      </w:r>
-      <w:proofErr w:type="gramEnd"/>
-      <w:r>
-        <w:rPr>
-          <w:color w:val="000000"/>
-          <w:highlight w:val="yellow"/>
-        </w:rPr>
-        <w:t xml:space="preserve"> but provisions must be made to indicate the success or failure of each individual requirement.</w:t>
-      </w:r>
-    </w:p>
-    <w:p>
-      <w:pPr>
-        <w:pBdr>
-          <w:top w:val="nil"/>
-          <w:left w:val="nil"/>
-          <w:bottom w:val="nil"/>
-          <w:right w:val="nil"/>
-          <w:between w:val="nil"/>
-        </w:pBdr>
-      </w:pPr>
-      <w:bookmarkStart w:id="7" w:name="_2et92p0" w:colFirst="0" w:colLast="0"/>
-      <w:bookmarkEnd w:id="7"/>
-    </w:p>
-    <w:p>
-      <w:pPr>
-        <w:pBdr>
-          <w:top w:val="nil"/>
-          <w:left w:val="nil"/>
-          <w:bottom w:val="nil"/>
-          <w:right w:val="nil"/>
-          <w:between w:val="nil"/>
-        </w:pBdr>
-      </w:pPr>
-      <w:bookmarkStart w:id="8" w:name="_tyjcwt" w:colFirst="0" w:colLast="0"/>
-      <w:bookmarkEnd w:id="8"/>
-      <w:r>
-        <w:rPr>
-          <w:color w:val="000000"/>
-          <w:highlight w:val="yellow"/>
-        </w:rPr>
-        <w:t>Test cases should be organized into black box and white box tests, and arranged to make clear how equivalence partitioning, boundary value analysis, coverage goals, and so forth, were used to generate the test cases.</w:t>
       </w:r>
       <w:r>
         <w:br/>
@@ -831,15 +590,9 @@
                 <w:right w:val="nil"/>
                 <w:between w:val="nil"/>
               </w:pBdr>
-              <w:rPr>
-                <w:highlight w:val="yellow"/>
-              </w:rPr>
-            </w:pPr>
-            <w:r>
-              <w:rPr>
-                <w:highlight w:val="yellow"/>
-              </w:rPr>
-              <w:t>Any numbering system, i.e. one-up</w:t>
+            </w:pPr>
+            <w:r>
+              <w:t>1</w:t>
             </w:r>
           </w:p>
         </w:tc>
@@ -862,35 +615,10 @@
                 <w:right w:val="nil"/>
                 <w:between w:val="nil"/>
               </w:pBdr>
-              <w:rPr>
-                <w:highlight w:val="yellow"/>
-              </w:rPr>
-            </w:pPr>
-            <w:r>
-              <w:rPr>
-                <w:highlight w:val="yellow"/>
-              </w:rPr>
-              <w:t>Maps the requirements in the Traceability Matrix to specific test case(s). Also</w:t>
-            </w:r>
-          </w:p>
-          <w:p>
-            <w:pPr>
-              <w:pBdr>
-                <w:top w:val="nil"/>
-                <w:left w:val="nil"/>
-                <w:bottom w:val="nil"/>
-                <w:right w:val="nil"/>
-                <w:between w:val="nil"/>
-              </w:pBdr>
-              <w:rPr>
-                <w:highlight w:val="yellow"/>
-              </w:rPr>
-            </w:pPr>
-            <w:r>
-              <w:rPr>
-                <w:highlight w:val="yellow"/>
-              </w:rPr>
-              <w:t>create design-driven test cases.</w:t>
+              <w:jc w:val="center"/>
+            </w:pPr>
+            <w:r>
+              <w:t>42</w:t>
             </w:r>
           </w:p>
         </w:tc>
@@ -914,15 +642,9 @@
                 <w:right w:val="nil"/>
                 <w:between w:val="nil"/>
               </w:pBdr>
-              <w:rPr>
-                <w:highlight w:val="yellow"/>
-              </w:rPr>
-            </w:pPr>
-            <w:r>
-              <w:rPr>
-                <w:highlight w:val="yellow"/>
-              </w:rPr>
-              <w:t>Short description of the test goal(s) and objective(s).</w:t>
+            </w:pPr>
+            <w:r>
+              <w:t xml:space="preserve">Prove Minecraft has been beaten! </w:t>
             </w:r>
           </w:p>
         </w:tc>
@@ -946,37 +668,12 @@
                 <w:right w:val="nil"/>
                 <w:between w:val="nil"/>
               </w:pBdr>
-              <w:rPr>
-                <w:highlight w:val="yellow"/>
-              </w:rPr>
-            </w:pPr>
-            <w:hyperlink r:id="rId4" w:history="1">
-              <w:r>
-                <w:rPr>
-                  <w:rStyle w:val="Hyperlink"/>
-                  <w:highlight w:val="yellow"/>
-                </w:rPr>
-                <w:t>Indicate the test method &amp; technique</w:t>
-              </w:r>
-            </w:hyperlink>
-            <w:r>
-              <w:rPr>
-                <w:highlight w:val="yellow"/>
-              </w:rPr>
-              <w:t xml:space="preserve"> [</w:t>
-            </w:r>
-            <w:r>
-              <w:rPr>
-                <w:b/>
-                <w:highlight w:val="yellow"/>
-              </w:rPr>
-              <w:t xml:space="preserve">for example - </w:t>
-            </w:r>
-            <w:r>
-              <w:rPr>
-                <w:highlight w:val="yellow"/>
-              </w:rPr>
-              <w:t>Black box - Equivalence Partitioning, etc.]</w:t>
+            </w:pPr>
+            <w:r>
+              <w:t xml:space="preserve">Deal damage so spectacularly it dies. </w:t>
+            </w:r>
+            <w:r>
+              <w:t xml:space="preserve"> </w:t>
             </w:r>
           </w:p>
         </w:tc>
@@ -1003,8 +700,8 @@
           <w:between w:val="nil"/>
         </w:pBdr>
       </w:pPr>
-      <w:bookmarkStart w:id="9" w:name="_3dy6vkm" w:colFirst="0" w:colLast="0"/>
-      <w:bookmarkEnd w:id="9"/>
+      <w:bookmarkStart w:id="1" w:name="_3dy6vkm" w:colFirst="0" w:colLast="0"/>
+      <w:bookmarkEnd w:id="1"/>
     </w:p>
     <w:p>
       <w:pPr>
@@ -1047,7 +744,7 @@
 </file>
 
 <file path=word/styles.xml><?xml version="1.0" encoding="utf-8"?>
-<w:styles xmlns:mc="http://schemas.openxmlformats.org/markup-compatibility/2006" xmlns:r="http://schemas.openxmlformats.org/officeDocument/2006/relationships" xmlns:w="http://schemas.openxmlformats.org/wordprocessingml/2006/main" xmlns:w14="http://schemas.microsoft.com/office/word/2010/wordml" xmlns:w15="http://schemas.microsoft.com/office/word/2012/wordml" xmlns:w16cex="http://schemas.microsoft.com/office/word/2018/wordml/cex" xmlns:w16cid="http://schemas.microsoft.com/office/word/2016/wordml/cid" xmlns:w16="http://schemas.microsoft.com/office/word/2018/wordml" xmlns:w16se="http://schemas.microsoft.com/office/word/2015/wordml/symex" mc:Ignorable="w14 w15 w16se w16cid w16 w16cex">
+<w:styles xmlns:mc="http://schemas.openxmlformats.org/markup-compatibility/2006" xmlns:r="http://schemas.openxmlformats.org/officeDocument/2006/relationships" xmlns:w="http://schemas.openxmlformats.org/wordprocessingml/2006/main" xmlns:w14="http://schemas.microsoft.com/office/word/2010/wordml" xmlns:w15="http://schemas.microsoft.com/office/word/2012/wordml" xmlns:w16cex="http://schemas.microsoft.com/office/word/2018/wordml/cex" xmlns:w16cid="http://schemas.microsoft.com/office/word/2016/wordml/cid" xmlns:w16="http://schemas.microsoft.com/office/word/2018/wordml" xmlns:w16sdtdh="http://schemas.microsoft.com/office/word/2020/wordml/sdtdatahash" xmlns:w16se="http://schemas.microsoft.com/office/word/2015/wordml/symex" mc:Ignorable="w14 w15 w16se w16cid w16 w16cex w16sdtdh">
   <w:docDefaults>
     <w:rPrDefault>
       <w:rPr>

</xml_diff>